<commit_message>
remove block text, such as ${item/}
</commit_message>
<xml_diff>
--- a/tests/samples/block/r-temple.docx
+++ b/tests/samples/block/r-temple.docx
@@ -1,6 +1,6 @@
 
 <file path=word/document.xml><?xml version="1.0" encoding="utf-8"?>
-<w:document xmlns:wpc="http://schemas.microsoft.com/office/word/2010/wordprocessingCanvas" xmlns:cx="http://schemas.microsoft.com/office/drawing/2014/chartex" xmlns:cx1="http://schemas.microsoft.com/office/drawing/2015/9/8/chartex" xmlns:cx2="http://schemas.microsoft.com/office/drawing/2015/10/21/chartex" xmlns:cx3="http://schemas.microsoft.com/office/drawing/2016/5/9/chartex" xmlns:cx4="http://schemas.microsoft.com/office/drawing/2016/5/10/chartex" xmlns:cx5="http://schemas.microsoft.com/office/drawing/2016/5/11/chartex" xmlns:cx6="http://schemas.microsoft.com/office/drawing/2016/5/12/chartex" xmlns:cx7="http://schemas.microsoft.com/office/drawing/2016/5/13/chartex" xmlns:cx8="http://schemas.microsoft.com/office/drawing/2016/5/14/chartex" xmlns:mc="http://schemas.openxmlformats.org/markup-compatibility/2006" xmlns:aink="http://schemas.microsoft.com/office/drawing/2016/ink" xmlns:am3d="http://schemas.microsoft.com/office/drawing/2017/model3d" xmlns:o="urn:schemas-microsoft-com:office:office" xmlns:r="http://schemas.openxmlformats.org/officeDocument/2006/relationships" xmlns:m="http://schemas.openxmlformats.org/officeDocument/2006/math" xmlns:v="urn:schemas-microsoft-com:vml" xmlns:wp14="http://schemas.microsoft.com/office/word/2010/wordprocessingDrawing" xmlns:wp="http://schemas.openxmlformats.org/drawingml/2006/wordprocessingDrawing" xmlns:w10="urn:schemas-microsoft-com:office:word" xmlns:w="http://schemas.openxmlformats.org/wordprocessingml/2006/main" xmlns:w14="http://schemas.microsoft.com/office/word/2010/wordml" xmlns:w15="http://schemas.microsoft.com/office/word/2012/wordml" xmlns:w16cex="http://schemas.microsoft.com/office/word/2018/wordml/cex" xmlns:w16cid="http://schemas.microsoft.com/office/word/2016/wordml/cid" xmlns:w16="http://schemas.microsoft.com/office/word/2018/wordml" xmlns:w16se="http://schemas.microsoft.com/office/word/2015/wordml/symex" xmlns:wpg="http://schemas.microsoft.com/office/word/2010/wordprocessingGroup" xmlns:wpi="http://schemas.microsoft.com/office/word/2010/wordprocessingInk" xmlns:wne="http://schemas.microsoft.com/office/word/2006/wordml" xmlns:wps="http://schemas.microsoft.com/office/word/2010/wordprocessingShape" mc:Ignorable="w14 w15 w16se w16cid w16 w16cex wp14">
+<w:document xmlns:wpc="http://schemas.microsoft.com/office/word/2010/wordprocessingCanvas" xmlns:cx="http://schemas.microsoft.com/office/drawing/2014/chartex" xmlns:cx1="http://schemas.microsoft.com/office/drawing/2015/9/8/chartex" xmlns:cx2="http://schemas.microsoft.com/office/drawing/2015/10/21/chartex" xmlns:cx3="http://schemas.microsoft.com/office/drawing/2016/5/9/chartex" xmlns:cx4="http://schemas.microsoft.com/office/drawing/2016/5/10/chartex" xmlns:cx5="http://schemas.microsoft.com/office/drawing/2016/5/11/chartex" xmlns:cx6="http://schemas.microsoft.com/office/drawing/2016/5/12/chartex" xmlns:cx7="http://schemas.microsoft.com/office/drawing/2016/5/13/chartex" xmlns:cx8="http://schemas.microsoft.com/office/drawing/2016/5/14/chartex" xmlns:mc="http://schemas.openxmlformats.org/markup-compatibility/2006" xmlns:aink="http://schemas.microsoft.com/office/drawing/2016/ink" xmlns:am3d="http://schemas.microsoft.com/office/drawing/2017/model3d" xmlns:o="urn:schemas-microsoft-com:office:office" xmlns:r="http://schemas.openxmlformats.org/officeDocument/2006/relationships" xmlns:m="http://schemas.openxmlformats.org/officeDocument/2006/math" xmlns:v="urn:schemas-microsoft-com:vml" xmlns:wp14="http://schemas.microsoft.com/office/word/2010/wordprocessingDrawing" xmlns:wp="http://schemas.openxmlformats.org/drawingml/2006/wordprocessingDrawing" xmlns:w10="urn:schemas-microsoft-com:office:word" xmlns:w="http://schemas.openxmlformats.org/wordprocessingml/2006/main" xmlns:w14="http://schemas.microsoft.com/office/word/2010/wordml" xmlns:w15="http://schemas.microsoft.com/office/word/2012/wordml" xmlns:w16cex="http://schemas.microsoft.com/office/word/2018/wordml/cex" xmlns:w16cid="http://schemas.microsoft.com/office/word/2016/wordml/cid" xmlns:w16="http://schemas.microsoft.com/office/word/2018/wordml" xmlns:w16sdtdh="http://schemas.microsoft.com/office/word/2020/wordml/sdtdatahash" xmlns:w16se="http://schemas.microsoft.com/office/word/2015/wordml/symex" xmlns:wpg="http://schemas.microsoft.com/office/word/2010/wordprocessingGroup" xmlns:wpi="http://schemas.microsoft.com/office/word/2010/wordprocessingInk" xmlns:wne="http://schemas.microsoft.com/office/word/2006/wordml" xmlns:wps="http://schemas.microsoft.com/office/word/2010/wordprocessingShape" mc:Ignorable="w14 w15 w16se w16cid w16 w16cex w16sdtdh wp14">
   <w:body>
     <w:p>
       <w:pPr>
@@ -61,9 +61,9 @@
         <w:tblLook w:val="04A0" w:firstRow="1" w:lastRow="0" w:firstColumn="1" w:lastColumn="0" w:noHBand="0" w:noVBand="1"/>
       </w:tblPr>
       <w:tblGrid>
-        <w:gridCol w:w="2765"/>
-        <w:gridCol w:w="2765"/>
-        <w:gridCol w:w="2766"/>
+        <w:gridCol w:w="2664"/>
+        <w:gridCol w:w="3366"/>
+        <w:gridCol w:w="2266"/>
       </w:tblGrid>
       <w:tr>
         <w:tc>
@@ -202,6 +202,24 @@
               <w:rPr>
                 <w:rFonts w:ascii="隶书" w:eastAsia="隶书"/>
               </w:rPr>
+              <w:t/>
+            </w:r>
+            <w:r>
+              <w:rPr>
+                <w:rFonts w:ascii="隶书" w:eastAsia="隶书"/>
+              </w:rPr>
+              <w:t/>
+            </w:r>
+            <w:r>
+              <w:rPr>
+                <w:rFonts w:ascii="隶书" w:eastAsia="隶书"/>
+              </w:rPr>
+              <w:t/>
+            </w:r>
+            <w:r>
+              <w:rPr>
+                <w:rFonts w:ascii="隶书" w:eastAsia="隶书"/>
+              </w:rPr>
               <w:t xml:space="preserve">5</w:t>
             </w:r>
             <w:r>
@@ -312,6 +330,24 @@
               <w:rPr>
                 <w:rFonts w:ascii="隶书" w:eastAsia="隶书"/>
               </w:rPr>
+              <w:t/>
+            </w:r>
+            <w:r>
+              <w:rPr>
+                <w:rFonts w:ascii="隶书" w:eastAsia="隶书"/>
+              </w:rPr>
+              <w:t/>
+            </w:r>
+            <w:r>
+              <w:rPr>
+                <w:rFonts w:ascii="隶书" w:eastAsia="隶书"/>
+              </w:rPr>
+              <w:t/>
+            </w:r>
+            <w:r>
+              <w:rPr>
+                <w:rFonts w:ascii="隶书" w:eastAsia="隶书"/>
+              </w:rPr>
               <w:t xml:space="preserve">-10</w:t>
             </w:r>
             <w:r>
@@ -409,6 +445,24 @@
             <w:r>
               <w:rPr>
                 <w:rFonts w:ascii="隶书" w:eastAsia="隶书" w:hint="eastAsia"/>
+              </w:rPr>
+              <w:t/>
+            </w:r>
+            <w:r>
+              <w:rPr>
+                <w:rFonts w:ascii="隶书" w:eastAsia="隶书"/>
+              </w:rPr>
+              <w:t/>
+            </w:r>
+            <w:r>
+              <w:rPr>
+                <w:rFonts w:ascii="隶书" w:eastAsia="隶书"/>
+              </w:rPr>
+              <w:t/>
+            </w:r>
+            <w:r>
+              <w:rPr>
+                <w:rFonts w:ascii="隶书" w:eastAsia="隶书"/>
               </w:rPr>
               <w:t/>
             </w:r>
@@ -767,7 +821,7 @@
                 <v:stroke joinstyle="miter"/>
                 <v:path gradientshapeok="t" o:connecttype="rect"/>
               </v:shapetype>
-              <v:shape id="文本框 1" o:spid="_x0000_s1026" type="#_x0000_t202" style="position:absolute;left:0;text-align:left;margin-left:89.25pt;margin-top:1.35pt;width:165pt;height:30pt;z-index:251659264;visibility:visible;mso-wrap-style:square;mso-width-percent:0;mso-height-percent:0;mso-wrap-distance-left:9pt;mso-wrap-distance-top:0;mso-wrap-distance-right:9pt;mso-wrap-distance-bottom:0;mso-position-horizontal:absolute;mso-position-horizontal-relative:margin;mso-position-vertical:absolute;mso-position-vertical-relative:text;mso-width-percent:0;mso-height-percent:0;mso-width-relative:margin;mso-height-relative:margin;v-text-anchor:middle" o:gfxdata="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" fillcolor="white [3201]" strokeweight=".5pt">
+              <v:shape id="文本框 1" o:spid="_x0000_s1026" type="#_x0000_t202" style="position:absolute;left:0;text-align:left;margin-left:89.25pt;margin-top:1.35pt;width:165pt;height:30pt;z-index:251659264;visibility:visible;mso-wrap-style:square;mso-width-percent:0;mso-height-percent:0;mso-wrap-distance-left:9pt;mso-wrap-distance-top:0;mso-wrap-distance-right:9pt;mso-wrap-distance-bottom:0;mso-position-horizontal:absolute;mso-position-horizontal-relative:margin;mso-position-vertical:absolute;mso-position-vertical-relative:text;mso-width-percent:0;mso-height-percent:0;mso-width-relative:margin;mso-height-relative:margin;v-text-anchor:middle" o:gfxdata="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" fillcolor="white [3201]" strokeweight=".5pt">
                 <v:textbox>
                   <w:txbxContent>
                     <w:p>
@@ -1210,13 +1264,13 @@
 </file>
 
 <file path=word/commentsExtensible.xml><?xml version="1.0" encoding="utf-8"?>
-<w16cex:commentsExtensible xmlns:wpc="http://schemas.microsoft.com/office/word/2010/wordprocessingCanvas" xmlns:cx="http://schemas.microsoft.com/office/drawing/2014/chartex" xmlns:cx1="http://schemas.microsoft.com/office/drawing/2015/9/8/chartex" xmlns:cx2="http://schemas.microsoft.com/office/drawing/2015/10/21/chartex" xmlns:cx3="http://schemas.microsoft.com/office/drawing/2016/5/9/chartex" xmlns:cx4="http://schemas.microsoft.com/office/drawing/2016/5/10/chartex" xmlns:cx5="http://schemas.microsoft.com/office/drawing/2016/5/11/chartex" xmlns:cx6="http://schemas.microsoft.com/office/drawing/2016/5/12/chartex" xmlns:cx7="http://schemas.microsoft.com/office/drawing/2016/5/13/chartex" xmlns:cx8="http://schemas.microsoft.com/office/drawing/2016/5/14/chartex" xmlns:mc="http://schemas.openxmlformats.org/markup-compatibility/2006" xmlns:aink="http://schemas.microsoft.com/office/drawing/2016/ink" xmlns:am3d="http://schemas.microsoft.com/office/drawing/2017/model3d" xmlns:o="urn:schemas-microsoft-com:office:office" xmlns:r="http://schemas.openxmlformats.org/officeDocument/2006/relationships" xmlns:m="http://schemas.openxmlformats.org/officeDocument/2006/math" xmlns:v="urn:schemas-microsoft-com:vml" xmlns:wp14="http://schemas.microsoft.com/office/word/2010/wordprocessingDrawing" xmlns:wp="http://schemas.openxmlformats.org/drawingml/2006/wordprocessingDrawing" xmlns:w10="urn:schemas-microsoft-com:office:word" xmlns:w="http://schemas.openxmlformats.org/wordprocessingml/2006/main" xmlns:w14="http://schemas.microsoft.com/office/word/2010/wordml" xmlns:w15="http://schemas.microsoft.com/office/word/2012/wordml" xmlns:w16cex="http://schemas.microsoft.com/office/word/2018/wordml/cex" xmlns:w16cid="http://schemas.microsoft.com/office/word/2016/wordml/cid" xmlns:w16="http://schemas.microsoft.com/office/word/2018/wordml" xmlns:w16se="http://schemas.microsoft.com/office/word/2015/wordml/symex" xmlns:wpg="http://schemas.microsoft.com/office/word/2010/wordprocessingGroup" xmlns:wpi="http://schemas.microsoft.com/office/word/2010/wordprocessingInk" xmlns:wne="http://schemas.microsoft.com/office/word/2006/wordml" xmlns:wps="http://schemas.microsoft.com/office/word/2010/wordprocessingShape" mc:Ignorable="w14 w15 w16se w16cid w16 w16cex wp14">
+<w16cex:commentsExtensible xmlns:wpc="http://schemas.microsoft.com/office/word/2010/wordprocessingCanvas" xmlns:cx="http://schemas.microsoft.com/office/drawing/2014/chartex" xmlns:cx1="http://schemas.microsoft.com/office/drawing/2015/9/8/chartex" xmlns:cx2="http://schemas.microsoft.com/office/drawing/2015/10/21/chartex" xmlns:cx3="http://schemas.microsoft.com/office/drawing/2016/5/9/chartex" xmlns:cx4="http://schemas.microsoft.com/office/drawing/2016/5/10/chartex" xmlns:cx5="http://schemas.microsoft.com/office/drawing/2016/5/11/chartex" xmlns:cx6="http://schemas.microsoft.com/office/drawing/2016/5/12/chartex" xmlns:cx7="http://schemas.microsoft.com/office/drawing/2016/5/13/chartex" xmlns:cx8="http://schemas.microsoft.com/office/drawing/2016/5/14/chartex" xmlns:mc="http://schemas.openxmlformats.org/markup-compatibility/2006" xmlns:aink="http://schemas.microsoft.com/office/drawing/2016/ink" xmlns:am3d="http://schemas.microsoft.com/office/drawing/2017/model3d" xmlns:o="urn:schemas-microsoft-com:office:office" xmlns:r="http://schemas.openxmlformats.org/officeDocument/2006/relationships" xmlns:m="http://schemas.openxmlformats.org/officeDocument/2006/math" xmlns:v="urn:schemas-microsoft-com:vml" xmlns:wp14="http://schemas.microsoft.com/office/word/2010/wordprocessingDrawing" xmlns:wp="http://schemas.openxmlformats.org/drawingml/2006/wordprocessingDrawing" xmlns:w10="urn:schemas-microsoft-com:office:word" xmlns:w="http://schemas.openxmlformats.org/wordprocessingml/2006/main" xmlns:w14="http://schemas.microsoft.com/office/word/2010/wordml" xmlns:w15="http://schemas.microsoft.com/office/word/2012/wordml" xmlns:w16cex="http://schemas.microsoft.com/office/word/2018/wordml/cex" xmlns:w16cid="http://schemas.microsoft.com/office/word/2016/wordml/cid" xmlns:w16="http://schemas.microsoft.com/office/word/2018/wordml" xmlns:w16sdtdh="http://schemas.microsoft.com/office/word/2020/wordml/sdtdatahash" xmlns:w16se="http://schemas.microsoft.com/office/word/2015/wordml/symex" xmlns:wpg="http://schemas.microsoft.com/office/word/2010/wordprocessingGroup" xmlns:wpi="http://schemas.microsoft.com/office/word/2010/wordprocessingInk" xmlns:wne="http://schemas.microsoft.com/office/word/2006/wordml" xmlns:wps="http://schemas.microsoft.com/office/word/2010/wordprocessingShape" mc:Ignorable="w14 w15 w16se w16cid w16 w16cex w16sdtdh wp14">
   <w16cex:commentExtensible w16cex:durableId="22D7A4C3" w16cex:dateUtc="2020-08-07T02:00:00Z"/>
 </w16cex:commentsExtensible>
 </file>
 
 <file path=word/endnotes.xml><?xml version="1.0" encoding="utf-8"?>
-<w:endnotes xmlns:wpc="http://schemas.microsoft.com/office/word/2010/wordprocessingCanvas" xmlns:cx="http://schemas.microsoft.com/office/drawing/2014/chartex" xmlns:cx1="http://schemas.microsoft.com/office/drawing/2015/9/8/chartex" xmlns:cx2="http://schemas.microsoft.com/office/drawing/2015/10/21/chartex" xmlns:cx3="http://schemas.microsoft.com/office/drawing/2016/5/9/chartex" xmlns:cx4="http://schemas.microsoft.com/office/drawing/2016/5/10/chartex" xmlns:cx5="http://schemas.microsoft.com/office/drawing/2016/5/11/chartex" xmlns:cx6="http://schemas.microsoft.com/office/drawing/2016/5/12/chartex" xmlns:cx7="http://schemas.microsoft.com/office/drawing/2016/5/13/chartex" xmlns:cx8="http://schemas.microsoft.com/office/drawing/2016/5/14/chartex" xmlns:mc="http://schemas.openxmlformats.org/markup-compatibility/2006" xmlns:aink="http://schemas.microsoft.com/office/drawing/2016/ink" xmlns:am3d="http://schemas.microsoft.com/office/drawing/2017/model3d" xmlns:o="urn:schemas-microsoft-com:office:office" xmlns:r="http://schemas.openxmlformats.org/officeDocument/2006/relationships" xmlns:m="http://schemas.openxmlformats.org/officeDocument/2006/math" xmlns:v="urn:schemas-microsoft-com:vml" xmlns:wp14="http://schemas.microsoft.com/office/word/2010/wordprocessingDrawing" xmlns:wp="http://schemas.openxmlformats.org/drawingml/2006/wordprocessingDrawing" xmlns:w10="urn:schemas-microsoft-com:office:word" xmlns:w="http://schemas.openxmlformats.org/wordprocessingml/2006/main" xmlns:w14="http://schemas.microsoft.com/office/word/2010/wordml" xmlns:w15="http://schemas.microsoft.com/office/word/2012/wordml" xmlns:w16cex="http://schemas.microsoft.com/office/word/2018/wordml/cex" xmlns:w16cid="http://schemas.microsoft.com/office/word/2016/wordml/cid" xmlns:w16="http://schemas.microsoft.com/office/word/2018/wordml" xmlns:w16se="http://schemas.microsoft.com/office/word/2015/wordml/symex" xmlns:wpg="http://schemas.microsoft.com/office/word/2010/wordprocessingGroup" xmlns:wpi="http://schemas.microsoft.com/office/word/2010/wordprocessingInk" xmlns:wne="http://schemas.microsoft.com/office/word/2006/wordml" xmlns:wps="http://schemas.microsoft.com/office/word/2010/wordprocessingShape" mc:Ignorable="w14 w15 w16se w16cid w16 w16cex wp14">
+<w:endnotes xmlns:wpc="http://schemas.microsoft.com/office/word/2010/wordprocessingCanvas" xmlns:cx="http://schemas.microsoft.com/office/drawing/2014/chartex" xmlns:cx1="http://schemas.microsoft.com/office/drawing/2015/9/8/chartex" xmlns:cx2="http://schemas.microsoft.com/office/drawing/2015/10/21/chartex" xmlns:cx3="http://schemas.microsoft.com/office/drawing/2016/5/9/chartex" xmlns:cx4="http://schemas.microsoft.com/office/drawing/2016/5/10/chartex" xmlns:cx5="http://schemas.microsoft.com/office/drawing/2016/5/11/chartex" xmlns:cx6="http://schemas.microsoft.com/office/drawing/2016/5/12/chartex" xmlns:cx7="http://schemas.microsoft.com/office/drawing/2016/5/13/chartex" xmlns:cx8="http://schemas.microsoft.com/office/drawing/2016/5/14/chartex" xmlns:mc="http://schemas.openxmlformats.org/markup-compatibility/2006" xmlns:aink="http://schemas.microsoft.com/office/drawing/2016/ink" xmlns:am3d="http://schemas.microsoft.com/office/drawing/2017/model3d" xmlns:o="urn:schemas-microsoft-com:office:office" xmlns:r="http://schemas.openxmlformats.org/officeDocument/2006/relationships" xmlns:m="http://schemas.openxmlformats.org/officeDocument/2006/math" xmlns:v="urn:schemas-microsoft-com:vml" xmlns:wp14="http://schemas.microsoft.com/office/word/2010/wordprocessingDrawing" xmlns:wp="http://schemas.openxmlformats.org/drawingml/2006/wordprocessingDrawing" xmlns:w10="urn:schemas-microsoft-com:office:word" xmlns:w="http://schemas.openxmlformats.org/wordprocessingml/2006/main" xmlns:w14="http://schemas.microsoft.com/office/word/2010/wordml" xmlns:w15="http://schemas.microsoft.com/office/word/2012/wordml" xmlns:w16cex="http://schemas.microsoft.com/office/word/2018/wordml/cex" xmlns:w16cid="http://schemas.microsoft.com/office/word/2016/wordml/cid" xmlns:w16="http://schemas.microsoft.com/office/word/2018/wordml" xmlns:w16sdtdh="http://schemas.microsoft.com/office/word/2020/wordml/sdtdatahash" xmlns:w16se="http://schemas.microsoft.com/office/word/2015/wordml/symex" xmlns:wpg="http://schemas.microsoft.com/office/word/2010/wordprocessingGroup" xmlns:wpi="http://schemas.microsoft.com/office/word/2010/wordprocessingInk" xmlns:wne="http://schemas.microsoft.com/office/word/2006/wordml" xmlns:wps="http://schemas.microsoft.com/office/word/2010/wordprocessingShape" mc:Ignorable="w14 w15 w16se w16cid w16 w16cex w16sdtdh wp14">
   <w:endnote w:type="separator" w:id="-1">
     <w:p>
       <w:r>
@@ -1235,7 +1289,7 @@
 </file>
 
 <file path=word/footer1.xml><?xml version="1.0" encoding="utf-8"?>
-<w:ftr xmlns:wpc="http://schemas.microsoft.com/office/word/2010/wordprocessingCanvas" xmlns:cx="http://schemas.microsoft.com/office/drawing/2014/chartex" xmlns:cx1="http://schemas.microsoft.com/office/drawing/2015/9/8/chartex" xmlns:cx2="http://schemas.microsoft.com/office/drawing/2015/10/21/chartex" xmlns:cx3="http://schemas.microsoft.com/office/drawing/2016/5/9/chartex" xmlns:cx4="http://schemas.microsoft.com/office/drawing/2016/5/10/chartex" xmlns:cx5="http://schemas.microsoft.com/office/drawing/2016/5/11/chartex" xmlns:cx6="http://schemas.microsoft.com/office/drawing/2016/5/12/chartex" xmlns:cx7="http://schemas.microsoft.com/office/drawing/2016/5/13/chartex" xmlns:cx8="http://schemas.microsoft.com/office/drawing/2016/5/14/chartex" xmlns:mc="http://schemas.openxmlformats.org/markup-compatibility/2006" xmlns:aink="http://schemas.microsoft.com/office/drawing/2016/ink" xmlns:am3d="http://schemas.microsoft.com/office/drawing/2017/model3d" xmlns:o="urn:schemas-microsoft-com:office:office" xmlns:r="http://schemas.openxmlformats.org/officeDocument/2006/relationships" xmlns:m="http://schemas.openxmlformats.org/officeDocument/2006/math" xmlns:v="urn:schemas-microsoft-com:vml" xmlns:wp14="http://schemas.microsoft.com/office/word/2010/wordprocessingDrawing" xmlns:wp="http://schemas.openxmlformats.org/drawingml/2006/wordprocessingDrawing" xmlns:w10="urn:schemas-microsoft-com:office:word" xmlns:w="http://schemas.openxmlformats.org/wordprocessingml/2006/main" xmlns:w14="http://schemas.microsoft.com/office/word/2010/wordml" xmlns:w15="http://schemas.microsoft.com/office/word/2012/wordml" xmlns:w16cex="http://schemas.microsoft.com/office/word/2018/wordml/cex" xmlns:w16cid="http://schemas.microsoft.com/office/word/2016/wordml/cid" xmlns:w16="http://schemas.microsoft.com/office/word/2018/wordml" xmlns:w16se="http://schemas.microsoft.com/office/word/2015/wordml/symex" xmlns:wpg="http://schemas.microsoft.com/office/word/2010/wordprocessingGroup" xmlns:wpi="http://schemas.microsoft.com/office/word/2010/wordprocessingInk" xmlns:wne="http://schemas.microsoft.com/office/word/2006/wordml" xmlns:wps="http://schemas.microsoft.com/office/word/2010/wordprocessingShape" mc:Ignorable="w14 w15 w16se w16cid w16 w16cex wp14">
+<w:ftr xmlns:wpc="http://schemas.microsoft.com/office/word/2010/wordprocessingCanvas" xmlns:cx="http://schemas.microsoft.com/office/drawing/2014/chartex" xmlns:cx1="http://schemas.microsoft.com/office/drawing/2015/9/8/chartex" xmlns:cx2="http://schemas.microsoft.com/office/drawing/2015/10/21/chartex" xmlns:cx3="http://schemas.microsoft.com/office/drawing/2016/5/9/chartex" xmlns:cx4="http://schemas.microsoft.com/office/drawing/2016/5/10/chartex" xmlns:cx5="http://schemas.microsoft.com/office/drawing/2016/5/11/chartex" xmlns:cx6="http://schemas.microsoft.com/office/drawing/2016/5/12/chartex" xmlns:cx7="http://schemas.microsoft.com/office/drawing/2016/5/13/chartex" xmlns:cx8="http://schemas.microsoft.com/office/drawing/2016/5/14/chartex" xmlns:mc="http://schemas.openxmlformats.org/markup-compatibility/2006" xmlns:aink="http://schemas.microsoft.com/office/drawing/2016/ink" xmlns:am3d="http://schemas.microsoft.com/office/drawing/2017/model3d" xmlns:o="urn:schemas-microsoft-com:office:office" xmlns:r="http://schemas.openxmlformats.org/officeDocument/2006/relationships" xmlns:m="http://schemas.openxmlformats.org/officeDocument/2006/math" xmlns:v="urn:schemas-microsoft-com:vml" xmlns:wp14="http://schemas.microsoft.com/office/word/2010/wordprocessingDrawing" xmlns:wp="http://schemas.openxmlformats.org/drawingml/2006/wordprocessingDrawing" xmlns:w10="urn:schemas-microsoft-com:office:word" xmlns:w="http://schemas.openxmlformats.org/wordprocessingml/2006/main" xmlns:w14="http://schemas.microsoft.com/office/word/2010/wordml" xmlns:w15="http://schemas.microsoft.com/office/word/2012/wordml" xmlns:w16cex="http://schemas.microsoft.com/office/word/2018/wordml/cex" xmlns:w16cid="http://schemas.microsoft.com/office/word/2016/wordml/cid" xmlns:w16="http://schemas.microsoft.com/office/word/2018/wordml" xmlns:w16sdtdh="http://schemas.microsoft.com/office/word/2020/wordml/sdtdatahash" xmlns:w16se="http://schemas.microsoft.com/office/word/2015/wordml/symex" xmlns:wpg="http://schemas.microsoft.com/office/word/2010/wordprocessingGroup" xmlns:wpi="http://schemas.microsoft.com/office/word/2010/wordprocessingInk" xmlns:wne="http://schemas.microsoft.com/office/word/2006/wordml" xmlns:wps="http://schemas.microsoft.com/office/word/2010/wordprocessingShape" mc:Ignorable="w14 w15 w16se w16cid w16 w16cex w16sdtdh wp14">
   <w:p>
     <w:pPr>
       <w:pStyle w:val="af0"/>
@@ -1278,7 +1332,7 @@
 </file>
 
 <file path=word/footnotes.xml><?xml version="1.0" encoding="utf-8"?>
-<w:footnotes xmlns:wpc="http://schemas.microsoft.com/office/word/2010/wordprocessingCanvas" xmlns:cx="http://schemas.microsoft.com/office/drawing/2014/chartex" xmlns:cx1="http://schemas.microsoft.com/office/drawing/2015/9/8/chartex" xmlns:cx2="http://schemas.microsoft.com/office/drawing/2015/10/21/chartex" xmlns:cx3="http://schemas.microsoft.com/office/drawing/2016/5/9/chartex" xmlns:cx4="http://schemas.microsoft.com/office/drawing/2016/5/10/chartex" xmlns:cx5="http://schemas.microsoft.com/office/drawing/2016/5/11/chartex" xmlns:cx6="http://schemas.microsoft.com/office/drawing/2016/5/12/chartex" xmlns:cx7="http://schemas.microsoft.com/office/drawing/2016/5/13/chartex" xmlns:cx8="http://schemas.microsoft.com/office/drawing/2016/5/14/chartex" xmlns:mc="http://schemas.openxmlformats.org/markup-compatibility/2006" xmlns:aink="http://schemas.microsoft.com/office/drawing/2016/ink" xmlns:am3d="http://schemas.microsoft.com/office/drawing/2017/model3d" xmlns:o="urn:schemas-microsoft-com:office:office" xmlns:r="http://schemas.openxmlformats.org/officeDocument/2006/relationships" xmlns:m="http://schemas.openxmlformats.org/officeDocument/2006/math" xmlns:v="urn:schemas-microsoft-com:vml" xmlns:wp14="http://schemas.microsoft.com/office/word/2010/wordprocessingDrawing" xmlns:wp="http://schemas.openxmlformats.org/drawingml/2006/wordprocessingDrawing" xmlns:w10="urn:schemas-microsoft-com:office:word" xmlns:w="http://schemas.openxmlformats.org/wordprocessingml/2006/main" xmlns:w14="http://schemas.microsoft.com/office/word/2010/wordml" xmlns:w15="http://schemas.microsoft.com/office/word/2012/wordml" xmlns:w16cex="http://schemas.microsoft.com/office/word/2018/wordml/cex" xmlns:w16cid="http://schemas.microsoft.com/office/word/2016/wordml/cid" xmlns:w16="http://schemas.microsoft.com/office/word/2018/wordml" xmlns:w16se="http://schemas.microsoft.com/office/word/2015/wordml/symex" xmlns:wpg="http://schemas.microsoft.com/office/word/2010/wordprocessingGroup" xmlns:wpi="http://schemas.microsoft.com/office/word/2010/wordprocessingInk" xmlns:wne="http://schemas.microsoft.com/office/word/2006/wordml" xmlns:wps="http://schemas.microsoft.com/office/word/2010/wordprocessingShape" mc:Ignorable="w14 w15 w16se w16cid w16 w16cex wp14">
+<w:footnotes xmlns:wpc="http://schemas.microsoft.com/office/word/2010/wordprocessingCanvas" xmlns:cx="http://schemas.microsoft.com/office/drawing/2014/chartex" xmlns:cx1="http://schemas.microsoft.com/office/drawing/2015/9/8/chartex" xmlns:cx2="http://schemas.microsoft.com/office/drawing/2015/10/21/chartex" xmlns:cx3="http://schemas.microsoft.com/office/drawing/2016/5/9/chartex" xmlns:cx4="http://schemas.microsoft.com/office/drawing/2016/5/10/chartex" xmlns:cx5="http://schemas.microsoft.com/office/drawing/2016/5/11/chartex" xmlns:cx6="http://schemas.microsoft.com/office/drawing/2016/5/12/chartex" xmlns:cx7="http://schemas.microsoft.com/office/drawing/2016/5/13/chartex" xmlns:cx8="http://schemas.microsoft.com/office/drawing/2016/5/14/chartex" xmlns:mc="http://schemas.openxmlformats.org/markup-compatibility/2006" xmlns:aink="http://schemas.microsoft.com/office/drawing/2016/ink" xmlns:am3d="http://schemas.microsoft.com/office/drawing/2017/model3d" xmlns:o="urn:schemas-microsoft-com:office:office" xmlns:r="http://schemas.openxmlformats.org/officeDocument/2006/relationships" xmlns:m="http://schemas.openxmlformats.org/officeDocument/2006/math" xmlns:v="urn:schemas-microsoft-com:vml" xmlns:wp14="http://schemas.microsoft.com/office/word/2010/wordprocessingDrawing" xmlns:wp="http://schemas.openxmlformats.org/drawingml/2006/wordprocessingDrawing" xmlns:w10="urn:schemas-microsoft-com:office:word" xmlns:w="http://schemas.openxmlformats.org/wordprocessingml/2006/main" xmlns:w14="http://schemas.microsoft.com/office/word/2010/wordml" xmlns:w15="http://schemas.microsoft.com/office/word/2012/wordml" xmlns:w16cex="http://schemas.microsoft.com/office/word/2018/wordml/cex" xmlns:w16cid="http://schemas.microsoft.com/office/word/2016/wordml/cid" xmlns:w16="http://schemas.microsoft.com/office/word/2018/wordml" xmlns:w16sdtdh="http://schemas.microsoft.com/office/word/2020/wordml/sdtdatahash" xmlns:w16se="http://schemas.microsoft.com/office/word/2015/wordml/symex" xmlns:wpg="http://schemas.microsoft.com/office/word/2010/wordprocessingGroup" xmlns:wpi="http://schemas.microsoft.com/office/word/2010/wordprocessingInk" xmlns:wne="http://schemas.microsoft.com/office/word/2006/wordml" xmlns:wps="http://schemas.microsoft.com/office/word/2010/wordprocessingShape" mc:Ignorable="w14 w15 w16se w16cid w16 w16cex w16sdtdh wp14">
   <w:footnote w:type="separator" w:id="-1">
     <w:p>
       <w:r>
@@ -1297,7 +1351,7 @@
 </file>
 
 <file path=word/header1.xml><?xml version="1.0" encoding="utf-8"?>
-<w:hdr xmlns:wpc="http://schemas.microsoft.com/office/word/2010/wordprocessingCanvas" xmlns:cx="http://schemas.microsoft.com/office/drawing/2014/chartex" xmlns:cx1="http://schemas.microsoft.com/office/drawing/2015/9/8/chartex" xmlns:cx2="http://schemas.microsoft.com/office/drawing/2015/10/21/chartex" xmlns:cx3="http://schemas.microsoft.com/office/drawing/2016/5/9/chartex" xmlns:cx4="http://schemas.microsoft.com/office/drawing/2016/5/10/chartex" xmlns:cx5="http://schemas.microsoft.com/office/drawing/2016/5/11/chartex" xmlns:cx6="http://schemas.microsoft.com/office/drawing/2016/5/12/chartex" xmlns:cx7="http://schemas.microsoft.com/office/drawing/2016/5/13/chartex" xmlns:cx8="http://schemas.microsoft.com/office/drawing/2016/5/14/chartex" xmlns:mc="http://schemas.openxmlformats.org/markup-compatibility/2006" xmlns:aink="http://schemas.microsoft.com/office/drawing/2016/ink" xmlns:am3d="http://schemas.microsoft.com/office/drawing/2017/model3d" xmlns:o="urn:schemas-microsoft-com:office:office" xmlns:r="http://schemas.openxmlformats.org/officeDocument/2006/relationships" xmlns:m="http://schemas.openxmlformats.org/officeDocument/2006/math" xmlns:v="urn:schemas-microsoft-com:vml" xmlns:wp14="http://schemas.microsoft.com/office/word/2010/wordprocessingDrawing" xmlns:wp="http://schemas.openxmlformats.org/drawingml/2006/wordprocessingDrawing" xmlns:w10="urn:schemas-microsoft-com:office:word" xmlns:w="http://schemas.openxmlformats.org/wordprocessingml/2006/main" xmlns:w14="http://schemas.microsoft.com/office/word/2010/wordml" xmlns:w15="http://schemas.microsoft.com/office/word/2012/wordml" xmlns:w16cex="http://schemas.microsoft.com/office/word/2018/wordml/cex" xmlns:w16cid="http://schemas.microsoft.com/office/word/2016/wordml/cid" xmlns:w16="http://schemas.microsoft.com/office/word/2018/wordml" xmlns:w16se="http://schemas.microsoft.com/office/word/2015/wordml/symex" xmlns:wpg="http://schemas.microsoft.com/office/word/2010/wordprocessingGroup" xmlns:wpi="http://schemas.microsoft.com/office/word/2010/wordprocessingInk" xmlns:wne="http://schemas.microsoft.com/office/word/2006/wordml" xmlns:wps="http://schemas.microsoft.com/office/word/2010/wordprocessingShape" mc:Ignorable="w14 w15 w16se w16cid w16 w16cex wp14">
+<w:hdr xmlns:wpc="http://schemas.microsoft.com/office/word/2010/wordprocessingCanvas" xmlns:cx="http://schemas.microsoft.com/office/drawing/2014/chartex" xmlns:cx1="http://schemas.microsoft.com/office/drawing/2015/9/8/chartex" xmlns:cx2="http://schemas.microsoft.com/office/drawing/2015/10/21/chartex" xmlns:cx3="http://schemas.microsoft.com/office/drawing/2016/5/9/chartex" xmlns:cx4="http://schemas.microsoft.com/office/drawing/2016/5/10/chartex" xmlns:cx5="http://schemas.microsoft.com/office/drawing/2016/5/11/chartex" xmlns:cx6="http://schemas.microsoft.com/office/drawing/2016/5/12/chartex" xmlns:cx7="http://schemas.microsoft.com/office/drawing/2016/5/13/chartex" xmlns:cx8="http://schemas.microsoft.com/office/drawing/2016/5/14/chartex" xmlns:mc="http://schemas.openxmlformats.org/markup-compatibility/2006" xmlns:aink="http://schemas.microsoft.com/office/drawing/2016/ink" xmlns:am3d="http://schemas.microsoft.com/office/drawing/2017/model3d" xmlns:o="urn:schemas-microsoft-com:office:office" xmlns:r="http://schemas.openxmlformats.org/officeDocument/2006/relationships" xmlns:m="http://schemas.openxmlformats.org/officeDocument/2006/math" xmlns:v="urn:schemas-microsoft-com:vml" xmlns:wp14="http://schemas.microsoft.com/office/word/2010/wordprocessingDrawing" xmlns:wp="http://schemas.openxmlformats.org/drawingml/2006/wordprocessingDrawing" xmlns:w10="urn:schemas-microsoft-com:office:word" xmlns:w="http://schemas.openxmlformats.org/wordprocessingml/2006/main" xmlns:w14="http://schemas.microsoft.com/office/word/2010/wordml" xmlns:w15="http://schemas.microsoft.com/office/word/2012/wordml" xmlns:w16cex="http://schemas.microsoft.com/office/word/2018/wordml/cex" xmlns:w16cid="http://schemas.microsoft.com/office/word/2016/wordml/cid" xmlns:w16="http://schemas.microsoft.com/office/word/2018/wordml" xmlns:w16sdtdh="http://schemas.microsoft.com/office/word/2020/wordml/sdtdatahash" xmlns:w16se="http://schemas.microsoft.com/office/word/2015/wordml/symex" xmlns:wpg="http://schemas.microsoft.com/office/word/2010/wordprocessingGroup" xmlns:wpi="http://schemas.microsoft.com/office/word/2010/wordprocessingInk" xmlns:wne="http://schemas.microsoft.com/office/word/2006/wordml" xmlns:wps="http://schemas.microsoft.com/office/word/2010/wordprocessingShape" mc:Ignorable="w14 w15 w16se w16cid w16 w16cex w16sdtdh wp14">
   <w:p>
     <w:pPr>
       <w:pStyle w:val="ae"/>
@@ -1328,7 +1382,7 @@
 </file>
 
 <file path=word/numbering.xml><?xml version="1.0" encoding="utf-8"?>
-<w:numbering xmlns:wpc="http://schemas.microsoft.com/office/word/2010/wordprocessingCanvas" xmlns:cx="http://schemas.microsoft.com/office/drawing/2014/chartex" xmlns:cx1="http://schemas.microsoft.com/office/drawing/2015/9/8/chartex" xmlns:cx2="http://schemas.microsoft.com/office/drawing/2015/10/21/chartex" xmlns:cx3="http://schemas.microsoft.com/office/drawing/2016/5/9/chartex" xmlns:cx4="http://schemas.microsoft.com/office/drawing/2016/5/10/chartex" xmlns:cx5="http://schemas.microsoft.com/office/drawing/2016/5/11/chartex" xmlns:cx6="http://schemas.microsoft.com/office/drawing/2016/5/12/chartex" xmlns:cx7="http://schemas.microsoft.com/office/drawing/2016/5/13/chartex" xmlns:cx8="http://schemas.microsoft.com/office/drawing/2016/5/14/chartex" xmlns:mc="http://schemas.openxmlformats.org/markup-compatibility/2006" xmlns:aink="http://schemas.microsoft.com/office/drawing/2016/ink" xmlns:am3d="http://schemas.microsoft.com/office/drawing/2017/model3d" xmlns:o="urn:schemas-microsoft-com:office:office" xmlns:r="http://schemas.openxmlformats.org/officeDocument/2006/relationships" xmlns:m="http://schemas.openxmlformats.org/officeDocument/2006/math" xmlns:v="urn:schemas-microsoft-com:vml" xmlns:wp14="http://schemas.microsoft.com/office/word/2010/wordprocessingDrawing" xmlns:wp="http://schemas.openxmlformats.org/drawingml/2006/wordprocessingDrawing" xmlns:w10="urn:schemas-microsoft-com:office:word" xmlns:w="http://schemas.openxmlformats.org/wordprocessingml/2006/main" xmlns:w14="http://schemas.microsoft.com/office/word/2010/wordml" xmlns:w15="http://schemas.microsoft.com/office/word/2012/wordml" xmlns:w16cex="http://schemas.microsoft.com/office/word/2018/wordml/cex" xmlns:w16cid="http://schemas.microsoft.com/office/word/2016/wordml/cid" xmlns:w16="http://schemas.microsoft.com/office/word/2018/wordml" xmlns:w16se="http://schemas.microsoft.com/office/word/2015/wordml/symex" xmlns:wpg="http://schemas.microsoft.com/office/word/2010/wordprocessingGroup" xmlns:wpi="http://schemas.microsoft.com/office/word/2010/wordprocessingInk" xmlns:wne="http://schemas.microsoft.com/office/word/2006/wordml" xmlns:wps="http://schemas.microsoft.com/office/word/2010/wordprocessingShape" mc:Ignorable="w14 w15 w16se w16cid w16 w16cex wp14">
+<w:numbering xmlns:wpc="http://schemas.microsoft.com/office/word/2010/wordprocessingCanvas" xmlns:cx="http://schemas.microsoft.com/office/drawing/2014/chartex" xmlns:cx1="http://schemas.microsoft.com/office/drawing/2015/9/8/chartex" xmlns:cx2="http://schemas.microsoft.com/office/drawing/2015/10/21/chartex" xmlns:cx3="http://schemas.microsoft.com/office/drawing/2016/5/9/chartex" xmlns:cx4="http://schemas.microsoft.com/office/drawing/2016/5/10/chartex" xmlns:cx5="http://schemas.microsoft.com/office/drawing/2016/5/11/chartex" xmlns:cx6="http://schemas.microsoft.com/office/drawing/2016/5/12/chartex" xmlns:cx7="http://schemas.microsoft.com/office/drawing/2016/5/13/chartex" xmlns:cx8="http://schemas.microsoft.com/office/drawing/2016/5/14/chartex" xmlns:mc="http://schemas.openxmlformats.org/markup-compatibility/2006" xmlns:aink="http://schemas.microsoft.com/office/drawing/2016/ink" xmlns:am3d="http://schemas.microsoft.com/office/drawing/2017/model3d" xmlns:o="urn:schemas-microsoft-com:office:office" xmlns:r="http://schemas.openxmlformats.org/officeDocument/2006/relationships" xmlns:m="http://schemas.openxmlformats.org/officeDocument/2006/math" xmlns:v="urn:schemas-microsoft-com:vml" xmlns:wp14="http://schemas.microsoft.com/office/word/2010/wordprocessingDrawing" xmlns:wp="http://schemas.openxmlformats.org/drawingml/2006/wordprocessingDrawing" xmlns:w10="urn:schemas-microsoft-com:office:word" xmlns:w="http://schemas.openxmlformats.org/wordprocessingml/2006/main" xmlns:w14="http://schemas.microsoft.com/office/word/2010/wordml" xmlns:w15="http://schemas.microsoft.com/office/word/2012/wordml" xmlns:w16cex="http://schemas.microsoft.com/office/word/2018/wordml/cex" xmlns:w16cid="http://schemas.microsoft.com/office/word/2016/wordml/cid" xmlns:w16="http://schemas.microsoft.com/office/word/2018/wordml" xmlns:w16sdtdh="http://schemas.microsoft.com/office/word/2020/wordml/sdtdatahash" xmlns:w16se="http://schemas.microsoft.com/office/word/2015/wordml/symex" xmlns:wpg="http://schemas.microsoft.com/office/word/2010/wordprocessingGroup" xmlns:wpi="http://schemas.microsoft.com/office/word/2010/wordprocessingInk" xmlns:wne="http://schemas.microsoft.com/office/word/2006/wordml" xmlns:wps="http://schemas.microsoft.com/office/word/2010/wordprocessingShape" mc:Ignorable="w14 w15 w16se w16cid w16 w16cex w16sdtdh wp14">
   <w:abstractNum w:abstractNumId="0" w15:restartNumberingAfterBreak="0">
     <w:nsid w:val="15131D69"/>
     <w:multiLevelType w:val="hybridMultilevel"/>
@@ -1449,7 +1503,7 @@
 </file>
 
 <file path=word/people.xml><?xml version="1.0" encoding="utf-8"?>
-<w15:people xmlns:wpc="http://schemas.microsoft.com/office/word/2010/wordprocessingCanvas" xmlns:cx="http://schemas.microsoft.com/office/drawing/2014/chartex" xmlns:cx1="http://schemas.microsoft.com/office/drawing/2015/9/8/chartex" xmlns:cx2="http://schemas.microsoft.com/office/drawing/2015/10/21/chartex" xmlns:cx3="http://schemas.microsoft.com/office/drawing/2016/5/9/chartex" xmlns:cx4="http://schemas.microsoft.com/office/drawing/2016/5/10/chartex" xmlns:cx5="http://schemas.microsoft.com/office/drawing/2016/5/11/chartex" xmlns:cx6="http://schemas.microsoft.com/office/drawing/2016/5/12/chartex" xmlns:cx7="http://schemas.microsoft.com/office/drawing/2016/5/13/chartex" xmlns:cx8="http://schemas.microsoft.com/office/drawing/2016/5/14/chartex" xmlns:mc="http://schemas.openxmlformats.org/markup-compatibility/2006" xmlns:aink="http://schemas.microsoft.com/office/drawing/2016/ink" xmlns:am3d="http://schemas.microsoft.com/office/drawing/2017/model3d" xmlns:o="urn:schemas-microsoft-com:office:office" xmlns:r="http://schemas.openxmlformats.org/officeDocument/2006/relationships" xmlns:m="http://schemas.openxmlformats.org/officeDocument/2006/math" xmlns:v="urn:schemas-microsoft-com:vml" xmlns:wp14="http://schemas.microsoft.com/office/word/2010/wordprocessingDrawing" xmlns:wp="http://schemas.openxmlformats.org/drawingml/2006/wordprocessingDrawing" xmlns:w10="urn:schemas-microsoft-com:office:word" xmlns:w="http://schemas.openxmlformats.org/wordprocessingml/2006/main" xmlns:w14="http://schemas.microsoft.com/office/word/2010/wordml" xmlns:w15="http://schemas.microsoft.com/office/word/2012/wordml" xmlns:w16cex="http://schemas.microsoft.com/office/word/2018/wordml/cex" xmlns:w16cid="http://schemas.microsoft.com/office/word/2016/wordml/cid" xmlns:w16="http://schemas.microsoft.com/office/word/2018/wordml" xmlns:w16se="http://schemas.microsoft.com/office/word/2015/wordml/symex" xmlns:wpg="http://schemas.microsoft.com/office/word/2010/wordprocessingGroup" xmlns:wpi="http://schemas.microsoft.com/office/word/2010/wordprocessingInk" xmlns:wne="http://schemas.microsoft.com/office/word/2006/wordml" xmlns:wps="http://schemas.microsoft.com/office/word/2010/wordprocessingShape" mc:Ignorable="w14 w15 w16se w16cid w16 w16cex wp14">
+<w15:people xmlns:wpc="http://schemas.microsoft.com/office/word/2010/wordprocessingCanvas" xmlns:cx="http://schemas.microsoft.com/office/drawing/2014/chartex" xmlns:cx1="http://schemas.microsoft.com/office/drawing/2015/9/8/chartex" xmlns:cx2="http://schemas.microsoft.com/office/drawing/2015/10/21/chartex" xmlns:cx3="http://schemas.microsoft.com/office/drawing/2016/5/9/chartex" xmlns:cx4="http://schemas.microsoft.com/office/drawing/2016/5/10/chartex" xmlns:cx5="http://schemas.microsoft.com/office/drawing/2016/5/11/chartex" xmlns:cx6="http://schemas.microsoft.com/office/drawing/2016/5/12/chartex" xmlns:cx7="http://schemas.microsoft.com/office/drawing/2016/5/13/chartex" xmlns:cx8="http://schemas.microsoft.com/office/drawing/2016/5/14/chartex" xmlns:mc="http://schemas.openxmlformats.org/markup-compatibility/2006" xmlns:aink="http://schemas.microsoft.com/office/drawing/2016/ink" xmlns:am3d="http://schemas.microsoft.com/office/drawing/2017/model3d" xmlns:o="urn:schemas-microsoft-com:office:office" xmlns:r="http://schemas.openxmlformats.org/officeDocument/2006/relationships" xmlns:m="http://schemas.openxmlformats.org/officeDocument/2006/math" xmlns:v="urn:schemas-microsoft-com:vml" xmlns:wp14="http://schemas.microsoft.com/office/word/2010/wordprocessingDrawing" xmlns:wp="http://schemas.openxmlformats.org/drawingml/2006/wordprocessingDrawing" xmlns:w10="urn:schemas-microsoft-com:office:word" xmlns:w="http://schemas.openxmlformats.org/wordprocessingml/2006/main" xmlns:w14="http://schemas.microsoft.com/office/word/2010/wordml" xmlns:w15="http://schemas.microsoft.com/office/word/2012/wordml" xmlns:w16cex="http://schemas.microsoft.com/office/word/2018/wordml/cex" xmlns:w16cid="http://schemas.microsoft.com/office/word/2016/wordml/cid" xmlns:w16="http://schemas.microsoft.com/office/word/2018/wordml" xmlns:w16sdtdh="http://schemas.microsoft.com/office/word/2020/wordml/sdtdatahash" xmlns:w16se="http://schemas.microsoft.com/office/word/2015/wordml/symex" xmlns:wpg="http://schemas.microsoft.com/office/word/2010/wordprocessingGroup" xmlns:wpi="http://schemas.microsoft.com/office/word/2010/wordprocessingInk" xmlns:wne="http://schemas.microsoft.com/office/word/2006/wordml" xmlns:wps="http://schemas.microsoft.com/office/word/2010/wordprocessingShape" mc:Ignorable="w14 w15 w16se w16cid w16 w16cex w16sdtdh wp14">
   <w15:person w15:author="colin chen">
     <w15:presenceInfo w15:providerId="None" w15:userId="colin chen"/>
   </w15:person>
@@ -1457,7 +1511,7 @@
 </file>
 
 <file path=word/styles.xml><?xml version="1.0" encoding="utf-8"?>
-<w:styles xmlns:mc="http://schemas.openxmlformats.org/markup-compatibility/2006" xmlns:r="http://schemas.openxmlformats.org/officeDocument/2006/relationships" xmlns:w="http://schemas.openxmlformats.org/wordprocessingml/2006/main" xmlns:w14="http://schemas.microsoft.com/office/word/2010/wordml" xmlns:w15="http://schemas.microsoft.com/office/word/2012/wordml" xmlns:w16cex="http://schemas.microsoft.com/office/word/2018/wordml/cex" xmlns:w16cid="http://schemas.microsoft.com/office/word/2016/wordml/cid" xmlns:w16="http://schemas.microsoft.com/office/word/2018/wordml" xmlns:w16se="http://schemas.microsoft.com/office/word/2015/wordml/symex" mc:Ignorable="w14 w15 w16se w16cid w16 w16cex">
+<w:styles xmlns:mc="http://schemas.openxmlformats.org/markup-compatibility/2006" xmlns:r="http://schemas.openxmlformats.org/officeDocument/2006/relationships" xmlns:w="http://schemas.openxmlformats.org/wordprocessingml/2006/main" xmlns:w14="http://schemas.microsoft.com/office/word/2010/wordml" xmlns:w15="http://schemas.microsoft.com/office/word/2012/wordml" xmlns:w16cex="http://schemas.microsoft.com/office/word/2018/wordml/cex" xmlns:w16cid="http://schemas.microsoft.com/office/word/2016/wordml/cid" xmlns:w16="http://schemas.microsoft.com/office/word/2018/wordml" xmlns:w16sdtdh="http://schemas.microsoft.com/office/word/2020/wordml/sdtdatahash" xmlns:w16se="http://schemas.microsoft.com/office/word/2015/wordml/symex" mc:Ignorable="w14 w15 w16se w16cid w16 w16cex w16sdtdh">
   <w:docDefaults>
     <w:rPrDefault>
       <w:rPr>

</xml_diff>